<commit_message>
Lab report commit 2
</commit_message>
<xml_diff>
--- a/Lab1/Lab1 Report.docx
+++ b/Lab1/Lab1 Report.docx
@@ -147,12 +147,129 @@
     </w:p>
     <w:p/>
     <w:p/>
-    <w:p>
-      <w:r>
-        <w:t>GitHub:</w:t>
-      </w:r>
-    </w:p>
-    <w:p/>
+    <w:p/>
+    <w:p/>
+    <w:p/>
+    <w:p/>
+    <w:p/>
+    <w:p/>
+    <w:p/>
+    <w:p/>
+    <w:p/>
+    <w:p/>
+    <w:p/>
+    <w:p/>
+    <w:p>
+      <w:proofErr w:type="spellStart"/>
+      <w:r>
+        <w:lastRenderedPageBreak/>
+        <w:t>GitHub</w:t>
+      </w:r>
+      <w:proofErr w:type="spellEnd"/>
+      <w:r>
+        <w:t>:</w:t>
+      </w:r>
+    </w:p>
+    <w:p>
+      <w:r>
+        <w:t>Account setup screen</w:t>
+      </w:r>
+    </w:p>
+    <w:p>
+      <w:r>
+        <w:rPr>
+          <w:noProof/>
+        </w:rPr>
+        <w:drawing>
+          <wp:inline distT="0" distB="0" distL="0" distR="0" wp14:anchorId="09F60AB3" wp14:editId="4FF8EB3E">
+            <wp:extent cx="5943600" cy="3343275"/>
+            <wp:effectExtent l="0" t="0" r="0" b="9525"/>
+            <wp:docPr id="4" name="Picture 4"/>
+            <wp:cNvGraphicFramePr>
+              <a:graphicFrameLocks xmlns:a="http://schemas.openxmlformats.org/drawingml/2006/main" noChangeAspect="1"/>
+            </wp:cNvGraphicFramePr>
+            <a:graphic xmlns:a="http://schemas.openxmlformats.org/drawingml/2006/main">
+              <a:graphicData uri="http://schemas.openxmlformats.org/drawingml/2006/picture">
+                <pic:pic xmlns:pic="http://schemas.openxmlformats.org/drawingml/2006/picture">
+                  <pic:nvPicPr>
+                    <pic:cNvPr id="1" name=""/>
+                    <pic:cNvPicPr/>
+                  </pic:nvPicPr>
+                  <pic:blipFill>
+                    <a:blip r:embed="rId6"/>
+                    <a:stretch>
+                      <a:fillRect/>
+                    </a:stretch>
+                  </pic:blipFill>
+                  <pic:spPr>
+                    <a:xfrm>
+                      <a:off x="0" y="0"/>
+                      <a:ext cx="5943600" cy="3343275"/>
+                    </a:xfrm>
+                    <a:prstGeom prst="rect">
+                      <a:avLst/>
+                    </a:prstGeom>
+                  </pic:spPr>
+                </pic:pic>
+              </a:graphicData>
+            </a:graphic>
+          </wp:inline>
+        </w:drawing>
+      </w:r>
+    </w:p>
+    <w:p/>
+    <w:p>
+      <w:proofErr w:type="spellStart"/>
+      <w:r>
+        <w:t>GitHub</w:t>
+      </w:r>
+      <w:proofErr w:type="spellEnd"/>
+      <w:r>
+        <w:t xml:space="preserve"> profile page</w:t>
+      </w:r>
+    </w:p>
+    <w:p>
+      <w:r>
+        <w:rPr>
+          <w:noProof/>
+        </w:rPr>
+        <w:drawing>
+          <wp:inline distT="0" distB="0" distL="0" distR="0" wp14:anchorId="17D42038" wp14:editId="55878E6D">
+            <wp:extent cx="5943600" cy="3343275"/>
+            <wp:effectExtent l="0" t="0" r="0" b="9525"/>
+            <wp:docPr id="5" name="Picture 5"/>
+            <wp:cNvGraphicFramePr>
+              <a:graphicFrameLocks xmlns:a="http://schemas.openxmlformats.org/drawingml/2006/main" noChangeAspect="1"/>
+            </wp:cNvGraphicFramePr>
+            <a:graphic xmlns:a="http://schemas.openxmlformats.org/drawingml/2006/main">
+              <a:graphicData uri="http://schemas.openxmlformats.org/drawingml/2006/picture">
+                <pic:pic xmlns:pic="http://schemas.openxmlformats.org/drawingml/2006/picture">
+                  <pic:nvPicPr>
+                    <pic:cNvPr id="1" name=""/>
+                    <pic:cNvPicPr/>
+                  </pic:nvPicPr>
+                  <pic:blipFill>
+                    <a:blip r:embed="rId7"/>
+                    <a:stretch>
+                      <a:fillRect/>
+                    </a:stretch>
+                  </pic:blipFill>
+                  <pic:spPr>
+                    <a:xfrm>
+                      <a:off x="0" y="0"/>
+                      <a:ext cx="5943600" cy="3343275"/>
+                    </a:xfrm>
+                    <a:prstGeom prst="rect">
+                      <a:avLst/>
+                    </a:prstGeom>
+                  </pic:spPr>
+                </pic:pic>
+              </a:graphicData>
+            </a:graphic>
+          </wp:inline>
+        </w:drawing>
+      </w:r>
+    </w:p>
     <w:p>
       <w:bookmarkStart w:id="0" w:name="_GoBack"/>
       <w:bookmarkEnd w:id="0"/>

</xml_diff>

<commit_message>
Final commit of assignment1
</commit_message>
<xml_diff>
--- a/Lab1/Lab1 Report.docx
+++ b/Lab1/Lab1 Report.docx
@@ -17,7 +17,10 @@
     </w:p>
     <w:p>
       <w:r>
-        <w:t>ER-Diagram:</w:t>
+        <w:t>1. ER</w:t>
+      </w:r>
+      <w:r>
+        <w:t>-Diagram:</w:t>
       </w:r>
     </w:p>
     <w:p>
@@ -43,7 +46,7 @@
                     </pic:cNvPicPr>
                   </pic:nvPicPr>
                   <pic:blipFill>
-                    <a:blip r:embed="rId4">
+                    <a:blip r:embed="rId6">
                       <a:extLst>
                         <a:ext uri="{28A0092B-C50C-407E-A947-70E740481C1C}">
                           <a14:useLocalDpi xmlns:a14="http://schemas.microsoft.com/office/drawing/2010/main" val="0"/>
@@ -75,19 +78,70 @@
         </w:drawing>
       </w:r>
     </w:p>
-    <w:p/>
-    <w:p/>
-    <w:p/>
-    <w:p/>
-    <w:p/>
-    <w:p/>
-    <w:p/>
-    <w:p/>
-    <w:p/>
-    <w:p>
-      <w:r>
-        <w:lastRenderedPageBreak/>
-        <w:t>Class Diagram of Family domain:</w:t>
+    <w:p>
+      <w:r>
+        <w:t>In Family Domain we will have only one Entit</w:t>
+      </w:r>
+      <w:r>
+        <w:t>y called Person and it has attributes (</w:t>
+      </w:r>
+      <w:proofErr w:type="spellStart"/>
+      <w:r>
+        <w:t>age</w:t>
+      </w:r>
+      <w:proofErr w:type="gramStart"/>
+      <w:r>
+        <w:t>,name</w:t>
+      </w:r>
+      <w:proofErr w:type="spellEnd"/>
+      <w:proofErr w:type="gramEnd"/>
+      <w:r>
+        <w:t xml:space="preserve"> and SSN(primary) )</w:t>
+      </w:r>
+    </w:p>
+    <w:p>
+      <w:r>
+        <w:t xml:space="preserve">Each person has many roles like </w:t>
+      </w:r>
+      <w:proofErr w:type="spellStart"/>
+      <w:r>
+        <w:t>father</w:t>
+      </w:r>
+      <w:proofErr w:type="gramStart"/>
+      <w:r>
+        <w:t>,mother,child</w:t>
+      </w:r>
+      <w:proofErr w:type="spellEnd"/>
+      <w:proofErr w:type="gramEnd"/>
+      <w:r>
+        <w:t xml:space="preserve"> </w:t>
+      </w:r>
+      <w:proofErr w:type="spellStart"/>
+      <w:r>
+        <w:t>e.t.c</w:t>
+      </w:r>
+      <w:proofErr w:type="spellEnd"/>
+    </w:p>
+    <w:p>
+      <w:r>
+        <w:t>Person has relationship of “has a” and “married to”</w:t>
+      </w:r>
+    </w:p>
+    <w:p/>
+    <w:p/>
+    <w:p/>
+    <w:p/>
+    <w:p/>
+    <w:p/>
+    <w:p/>
+    <w:p/>
+    <w:p/>
+    <w:p>
+      <w:r>
+        <w:t>2. Class</w:t>
+      </w:r>
+      <w:r>
+        <w:t xml:space="preserve"> Diagram of Family domain:</w:t>
       </w:r>
     </w:p>
     <w:p>
@@ -97,8 +151,8 @@
         </w:rPr>
         <w:drawing>
           <wp:inline distT="0" distB="0" distL="0" distR="0">
-            <wp:extent cx="5943600" cy="3743617"/>
-            <wp:effectExtent l="0" t="0" r="0" b="9525"/>
+            <wp:extent cx="6442178" cy="4057650"/>
+            <wp:effectExtent l="0" t="0" r="0" b="0"/>
             <wp:docPr id="2" name="Picture 2" descr="\\kc.umkc.edu\kc-users\home\v\vnck6\Desktop\KDM\Family Class Diagram.jpg"/>
             <wp:cNvGraphicFramePr>
               <a:graphicFrameLocks xmlns:a="http://schemas.openxmlformats.org/drawingml/2006/main" noChangeAspect="1"/>
@@ -113,7 +167,7 @@
                     </pic:cNvPicPr>
                   </pic:nvPicPr>
                   <pic:blipFill>
-                    <a:blip r:embed="rId5">
+                    <a:blip r:embed="rId7">
                       <a:extLst>
                         <a:ext uri="{28A0092B-C50C-407E-A947-70E740481C1C}">
                           <a14:useLocalDpi xmlns:a14="http://schemas.microsoft.com/office/drawing/2010/main" val="0"/>
@@ -128,7 +182,7 @@
                   <pic:spPr bwMode="auto">
                     <a:xfrm>
                       <a:off x="0" y="0"/>
-                      <a:ext cx="5943600" cy="3743617"/>
+                      <a:ext cx="6445260" cy="4059591"/>
                     </a:xfrm>
                     <a:prstGeom prst="rect">
                       <a:avLst/>
@@ -147,22 +201,41 @@
     </w:p>
     <w:p/>
     <w:p/>
-    <w:p/>
-    <w:p/>
-    <w:p/>
-    <w:p/>
-    <w:p/>
-    <w:p/>
-    <w:p/>
-    <w:p/>
-    <w:p/>
-    <w:p/>
-    <w:p/>
-    <w:p/>
-    <w:p>
+    <w:p>
+      <w:r>
+        <w:t xml:space="preserve">In class diagram of Family domain </w:t>
+      </w:r>
+    </w:p>
+    <w:p>
+      <w:r>
+        <w:t>We have a main class called Person</w:t>
+      </w:r>
+    </w:p>
+    <w:p>
+      <w:r>
+        <w:t xml:space="preserve">Which is further derived by Husband, Wife and Child classes </w:t>
+      </w:r>
+      <w:r>
+        <w:t xml:space="preserve">and </w:t>
+      </w:r>
+      <w:r>
+        <w:t>we</w:t>
+      </w:r>
+      <w:r>
+        <w:t xml:space="preserve"> have a Family class which had a list of persons so Person class has an Aggregation relation to Family class.</w:t>
+      </w:r>
+    </w:p>
+    <w:p/>
+    <w:p/>
+    <w:p/>
+    <w:p/>
+    <w:p/>
+    <w:p>
+      <w:r>
+        <w:t xml:space="preserve">3. </w:t>
+      </w:r>
       <w:proofErr w:type="spellStart"/>
       <w:r>
-        <w:lastRenderedPageBreak/>
         <w:t>GitHub</w:t>
       </w:r>
       <w:proofErr w:type="spellEnd"/>
@@ -172,7 +245,13 @@
     </w:p>
     <w:p>
       <w:r>
-        <w:t>Account setup screen</w:t>
+        <w:t xml:space="preserve">Account </w:t>
+      </w:r>
+      <w:r>
+        <w:t>Signup</w:t>
+      </w:r>
+      <w:r>
+        <w:t xml:space="preserve"> screen</w:t>
       </w:r>
     </w:p>
     <w:p>
@@ -196,7 +275,7 @@
                     <pic:cNvPicPr/>
                   </pic:nvPicPr>
                   <pic:blipFill>
-                    <a:blip r:embed="rId6"/>
+                    <a:blip r:embed="rId8"/>
                     <a:stretch>
                       <a:fillRect/>
                     </a:stretch>
@@ -218,9 +297,23 @@
       </w:r>
     </w:p>
     <w:p/>
+    <w:p/>
+    <w:p/>
+    <w:p/>
+    <w:p/>
+    <w:p/>
+    <w:p/>
+    <w:p/>
+    <w:p/>
+    <w:p/>
+    <w:p/>
+    <w:p/>
+    <w:p/>
+    <w:p/>
     <w:p>
       <w:proofErr w:type="spellStart"/>
       <w:r>
+        <w:lastRenderedPageBreak/>
         <w:t>GitHub</w:t>
       </w:r>
       <w:proofErr w:type="spellEnd"/>
@@ -249,7 +342,7 @@
                     <pic:cNvPicPr/>
                   </pic:nvPicPr>
                   <pic:blipFill>
-                    <a:blip r:embed="rId7"/>
+                    <a:blip r:embed="rId9"/>
                     <a:stretch>
                       <a:fillRect/>
                     </a:stretch>
@@ -270,10 +363,478 @@
         </w:drawing>
       </w:r>
     </w:p>
-    <w:p>
+    <w:p/>
+    <w:p>
+      <w:r>
+        <w:t xml:space="preserve">Pushing files to </w:t>
+      </w:r>
+      <w:proofErr w:type="spellStart"/>
+      <w:r>
+        <w:t>GitHub</w:t>
+      </w:r>
+      <w:proofErr w:type="spellEnd"/>
+      <w:r>
+        <w:t xml:space="preserve"> (using GIT-GUI tool)</w:t>
+      </w:r>
+      <w:r>
+        <w:t>:</w:t>
+      </w:r>
+    </w:p>
+    <w:p/>
+    <w:p>
+      <w:r>
+        <w:rPr>
+          <w:noProof/>
+        </w:rPr>
+        <w:drawing>
+          <wp:inline distT="0" distB="0" distL="0" distR="0" wp14:anchorId="0184E166" wp14:editId="72C58E49">
+            <wp:extent cx="5943600" cy="3343275"/>
+            <wp:effectExtent l="0" t="0" r="0" b="9525"/>
+            <wp:docPr id="3" name="Picture 3"/>
+            <wp:cNvGraphicFramePr>
+              <a:graphicFrameLocks xmlns:a="http://schemas.openxmlformats.org/drawingml/2006/main" noChangeAspect="1"/>
+            </wp:cNvGraphicFramePr>
+            <a:graphic xmlns:a="http://schemas.openxmlformats.org/drawingml/2006/main">
+              <a:graphicData uri="http://schemas.openxmlformats.org/drawingml/2006/picture">
+                <pic:pic xmlns:pic="http://schemas.openxmlformats.org/drawingml/2006/picture">
+                  <pic:nvPicPr>
+                    <pic:cNvPr id="1" name=""/>
+                    <pic:cNvPicPr/>
+                  </pic:nvPicPr>
+                  <pic:blipFill>
+                    <a:blip r:embed="rId10"/>
+                    <a:stretch>
+                      <a:fillRect/>
+                    </a:stretch>
+                  </pic:blipFill>
+                  <pic:spPr>
+                    <a:xfrm>
+                      <a:off x="0" y="0"/>
+                      <a:ext cx="5943600" cy="3343275"/>
+                    </a:xfrm>
+                    <a:prstGeom prst="rect">
+                      <a:avLst/>
+                    </a:prstGeom>
+                  </pic:spPr>
+                </pic:pic>
+              </a:graphicData>
+            </a:graphic>
+          </wp:inline>
+        </w:drawing>
+      </w:r>
+    </w:p>
+    <w:p>
+      <w:r>
+        <w:lastRenderedPageBreak/>
+        <w:t xml:space="preserve">Committing files to repository </w:t>
+      </w:r>
+    </w:p>
+    <w:p/>
+    <w:p>
+      <w:r>
+        <w:rPr>
+          <w:noProof/>
+        </w:rPr>
+        <w:drawing>
+          <wp:inline distT="0" distB="0" distL="0" distR="0" wp14:anchorId="7FF9B1B6" wp14:editId="4189DD96">
+            <wp:extent cx="5943600" cy="3343275"/>
+            <wp:effectExtent l="0" t="0" r="0" b="9525"/>
+            <wp:docPr id="6" name="Picture 6"/>
+            <wp:cNvGraphicFramePr>
+              <a:graphicFrameLocks xmlns:a="http://schemas.openxmlformats.org/drawingml/2006/main" noChangeAspect="1"/>
+            </wp:cNvGraphicFramePr>
+            <a:graphic xmlns:a="http://schemas.openxmlformats.org/drawingml/2006/main">
+              <a:graphicData uri="http://schemas.openxmlformats.org/drawingml/2006/picture">
+                <pic:pic xmlns:pic="http://schemas.openxmlformats.org/drawingml/2006/picture">
+                  <pic:nvPicPr>
+                    <pic:cNvPr id="1" name=""/>
+                    <pic:cNvPicPr/>
+                  </pic:nvPicPr>
+                  <pic:blipFill>
+                    <a:blip r:embed="rId11"/>
+                    <a:stretch>
+                      <a:fillRect/>
+                    </a:stretch>
+                  </pic:blipFill>
+                  <pic:spPr>
+                    <a:xfrm>
+                      <a:off x="0" y="0"/>
+                      <a:ext cx="5943600" cy="3343275"/>
+                    </a:xfrm>
+                    <a:prstGeom prst="rect">
+                      <a:avLst/>
+                    </a:prstGeom>
+                  </pic:spPr>
+                </pic:pic>
+              </a:graphicData>
+            </a:graphic>
+          </wp:inline>
+        </w:drawing>
+      </w:r>
+    </w:p>
+    <w:p/>
+    <w:p/>
+    <w:p>
+      <w:r>
+        <w:rPr>
+          <w:noProof/>
+        </w:rPr>
+        <w:drawing>
+          <wp:inline distT="0" distB="0" distL="0" distR="0" wp14:anchorId="391291BF" wp14:editId="30AC5D4C">
+            <wp:extent cx="5943600" cy="3343275"/>
+            <wp:effectExtent l="0" t="0" r="0" b="9525"/>
+            <wp:docPr id="7" name="Picture 7"/>
+            <wp:cNvGraphicFramePr>
+              <a:graphicFrameLocks xmlns:a="http://schemas.openxmlformats.org/drawingml/2006/main" noChangeAspect="1"/>
+            </wp:cNvGraphicFramePr>
+            <a:graphic xmlns:a="http://schemas.openxmlformats.org/drawingml/2006/main">
+              <a:graphicData uri="http://schemas.openxmlformats.org/drawingml/2006/picture">
+                <pic:pic xmlns:pic="http://schemas.openxmlformats.org/drawingml/2006/picture">
+                  <pic:nvPicPr>
+                    <pic:cNvPr id="1" name=""/>
+                    <pic:cNvPicPr/>
+                  </pic:nvPicPr>
+                  <pic:blipFill>
+                    <a:blip r:embed="rId12"/>
+                    <a:stretch>
+                      <a:fillRect/>
+                    </a:stretch>
+                  </pic:blipFill>
+                  <pic:spPr>
+                    <a:xfrm>
+                      <a:off x="0" y="0"/>
+                      <a:ext cx="5943600" cy="3343275"/>
+                    </a:xfrm>
+                    <a:prstGeom prst="rect">
+                      <a:avLst/>
+                    </a:prstGeom>
+                  </pic:spPr>
+                </pic:pic>
+              </a:graphicData>
+            </a:graphic>
+          </wp:inline>
+        </w:drawing>
+      </w:r>
+    </w:p>
+    <w:p/>
+    <w:p>
+      <w:r>
+        <w:rPr>
+          <w:noProof/>
+        </w:rPr>
+        <w:drawing>
+          <wp:inline distT="0" distB="0" distL="0" distR="0" wp14:anchorId="6B83DAAA" wp14:editId="51441F6A">
+            <wp:extent cx="5943600" cy="3343275"/>
+            <wp:effectExtent l="0" t="0" r="0" b="9525"/>
+            <wp:docPr id="8" name="Picture 8"/>
+            <wp:cNvGraphicFramePr>
+              <a:graphicFrameLocks xmlns:a="http://schemas.openxmlformats.org/drawingml/2006/main" noChangeAspect="1"/>
+            </wp:cNvGraphicFramePr>
+            <a:graphic xmlns:a="http://schemas.openxmlformats.org/drawingml/2006/main">
+              <a:graphicData uri="http://schemas.openxmlformats.org/drawingml/2006/picture">
+                <pic:pic xmlns:pic="http://schemas.openxmlformats.org/drawingml/2006/picture">
+                  <pic:nvPicPr>
+                    <pic:cNvPr id="1" name=""/>
+                    <pic:cNvPicPr/>
+                  </pic:nvPicPr>
+                  <pic:blipFill>
+                    <a:blip r:embed="rId13"/>
+                    <a:stretch>
+                      <a:fillRect/>
+                    </a:stretch>
+                  </pic:blipFill>
+                  <pic:spPr>
+                    <a:xfrm>
+                      <a:off x="0" y="0"/>
+                      <a:ext cx="5943600" cy="3343275"/>
+                    </a:xfrm>
+                    <a:prstGeom prst="rect">
+                      <a:avLst/>
+                    </a:prstGeom>
+                  </pic:spPr>
+                </pic:pic>
+              </a:graphicData>
+            </a:graphic>
+          </wp:inline>
+        </w:drawing>
+      </w:r>
+    </w:p>
+    <w:p/>
+    <w:p>
+      <w:r>
+        <w:t xml:space="preserve">4. </w:t>
+      </w:r>
+      <w:proofErr w:type="spellStart"/>
+      <w:r>
+        <w:t>ScrumDo</w:t>
+      </w:r>
+      <w:proofErr w:type="spellEnd"/>
+      <w:r>
+        <w:t>:</w:t>
+      </w:r>
+    </w:p>
+    <w:p>
+      <w:r>
+        <w:t>Account creation</w:t>
+      </w:r>
+    </w:p>
+    <w:p>
+      <w:r>
+        <w:rPr>
+          <w:noProof/>
+        </w:rPr>
+        <w:drawing>
+          <wp:inline distT="0" distB="0" distL="0" distR="0" wp14:anchorId="5F6A1D62" wp14:editId="6B7A9A50">
+            <wp:extent cx="5943600" cy="3343275"/>
+            <wp:effectExtent l="0" t="0" r="0" b="9525"/>
+            <wp:docPr id="9" name="Picture 9"/>
+            <wp:cNvGraphicFramePr>
+              <a:graphicFrameLocks xmlns:a="http://schemas.openxmlformats.org/drawingml/2006/main" noChangeAspect="1"/>
+            </wp:cNvGraphicFramePr>
+            <a:graphic xmlns:a="http://schemas.openxmlformats.org/drawingml/2006/main">
+              <a:graphicData uri="http://schemas.openxmlformats.org/drawingml/2006/picture">
+                <pic:pic xmlns:pic="http://schemas.openxmlformats.org/drawingml/2006/picture">
+                  <pic:nvPicPr>
+                    <pic:cNvPr id="1" name=""/>
+                    <pic:cNvPicPr/>
+                  </pic:nvPicPr>
+                  <pic:blipFill>
+                    <a:blip r:embed="rId14"/>
+                    <a:stretch>
+                      <a:fillRect/>
+                    </a:stretch>
+                  </pic:blipFill>
+                  <pic:spPr>
+                    <a:xfrm>
+                      <a:off x="0" y="0"/>
+                      <a:ext cx="5943600" cy="3343275"/>
+                    </a:xfrm>
+                    <a:prstGeom prst="rect">
+                      <a:avLst/>
+                    </a:prstGeom>
+                  </pic:spPr>
+                </pic:pic>
+              </a:graphicData>
+            </a:graphic>
+          </wp:inline>
+        </w:drawing>
+      </w:r>
+    </w:p>
+    <w:p>
+      <w:r>
+        <w:rPr>
+          <w:noProof/>
+        </w:rPr>
+        <w:lastRenderedPageBreak/>
+        <w:drawing>
+          <wp:inline distT="0" distB="0" distL="0" distR="0" wp14:anchorId="40D364FE" wp14:editId="279AFDCD">
+            <wp:extent cx="5943600" cy="3343275"/>
+            <wp:effectExtent l="0" t="0" r="0" b="9525"/>
+            <wp:docPr id="10" name="Picture 10"/>
+            <wp:cNvGraphicFramePr>
+              <a:graphicFrameLocks xmlns:a="http://schemas.openxmlformats.org/drawingml/2006/main" noChangeAspect="1"/>
+            </wp:cNvGraphicFramePr>
+            <a:graphic xmlns:a="http://schemas.openxmlformats.org/drawingml/2006/main">
+              <a:graphicData uri="http://schemas.openxmlformats.org/drawingml/2006/picture">
+                <pic:pic xmlns:pic="http://schemas.openxmlformats.org/drawingml/2006/picture">
+                  <pic:nvPicPr>
+                    <pic:cNvPr id="1" name=""/>
+                    <pic:cNvPicPr/>
+                  </pic:nvPicPr>
+                  <pic:blipFill>
+                    <a:blip r:embed="rId15"/>
+                    <a:stretch>
+                      <a:fillRect/>
+                    </a:stretch>
+                  </pic:blipFill>
+                  <pic:spPr>
+                    <a:xfrm>
+                      <a:off x="0" y="0"/>
+                      <a:ext cx="5943600" cy="3343275"/>
+                    </a:xfrm>
+                    <a:prstGeom prst="rect">
+                      <a:avLst/>
+                    </a:prstGeom>
+                  </pic:spPr>
+                </pic:pic>
+              </a:graphicData>
+            </a:graphic>
+          </wp:inline>
+        </w:drawing>
+      </w:r>
+    </w:p>
+    <w:p/>
+    <w:p>
+      <w:r>
+        <w:t>Project Summary:</w:t>
+      </w:r>
+    </w:p>
+    <w:p/>
+    <w:p>
+      <w:r>
+        <w:rPr>
+          <w:noProof/>
+        </w:rPr>
+        <w:drawing>
+          <wp:inline distT="0" distB="0" distL="0" distR="0" wp14:anchorId="0172121E" wp14:editId="1E9CDD76">
+            <wp:extent cx="5943600" cy="3343275"/>
+            <wp:effectExtent l="0" t="0" r="0" b="9525"/>
+            <wp:docPr id="11" name="Picture 11"/>
+            <wp:cNvGraphicFramePr>
+              <a:graphicFrameLocks xmlns:a="http://schemas.openxmlformats.org/drawingml/2006/main" noChangeAspect="1"/>
+            </wp:cNvGraphicFramePr>
+            <a:graphic xmlns:a="http://schemas.openxmlformats.org/drawingml/2006/main">
+              <a:graphicData uri="http://schemas.openxmlformats.org/drawingml/2006/picture">
+                <pic:pic xmlns:pic="http://schemas.openxmlformats.org/drawingml/2006/picture">
+                  <pic:nvPicPr>
+                    <pic:cNvPr id="1" name=""/>
+                    <pic:cNvPicPr/>
+                  </pic:nvPicPr>
+                  <pic:blipFill>
+                    <a:blip r:embed="rId16"/>
+                    <a:stretch>
+                      <a:fillRect/>
+                    </a:stretch>
+                  </pic:blipFill>
+                  <pic:spPr>
+                    <a:xfrm>
+                      <a:off x="0" y="0"/>
+                      <a:ext cx="5943600" cy="3343275"/>
+                    </a:xfrm>
+                    <a:prstGeom prst="rect">
+                      <a:avLst/>
+                    </a:prstGeom>
+                  </pic:spPr>
+                </pic:pic>
+              </a:graphicData>
+            </a:graphic>
+          </wp:inline>
+        </w:drawing>
+      </w:r>
+    </w:p>
+    <w:p/>
+    <w:p/>
+    <w:p>
+      <w:r>
+        <w:t xml:space="preserve">Epic </w:t>
+      </w:r>
+      <w:r>
+        <w:t>Story Creation:</w:t>
+      </w:r>
+    </w:p>
+    <w:p/>
+    <w:p>
+      <w:r>
+        <w:rPr>
+          <w:noProof/>
+        </w:rPr>
+        <w:drawing>
+          <wp:inline distT="0" distB="0" distL="0" distR="0" wp14:anchorId="160C8ED5" wp14:editId="35554311">
+            <wp:extent cx="5943600" cy="3343275"/>
+            <wp:effectExtent l="0" t="0" r="0" b="9525"/>
+            <wp:docPr id="12" name="Picture 12"/>
+            <wp:cNvGraphicFramePr>
+              <a:graphicFrameLocks xmlns:a="http://schemas.openxmlformats.org/drawingml/2006/main" noChangeAspect="1"/>
+            </wp:cNvGraphicFramePr>
+            <a:graphic xmlns:a="http://schemas.openxmlformats.org/drawingml/2006/main">
+              <a:graphicData uri="http://schemas.openxmlformats.org/drawingml/2006/picture">
+                <pic:pic xmlns:pic="http://schemas.openxmlformats.org/drawingml/2006/picture">
+                  <pic:nvPicPr>
+                    <pic:cNvPr id="1" name=""/>
+                    <pic:cNvPicPr/>
+                  </pic:nvPicPr>
+                  <pic:blipFill>
+                    <a:blip r:embed="rId17"/>
+                    <a:stretch>
+                      <a:fillRect/>
+                    </a:stretch>
+                  </pic:blipFill>
+                  <pic:spPr>
+                    <a:xfrm>
+                      <a:off x="0" y="0"/>
+                      <a:ext cx="5943600" cy="3343275"/>
+                    </a:xfrm>
+                    <a:prstGeom prst="rect">
+                      <a:avLst/>
+                    </a:prstGeom>
+                  </pic:spPr>
+                </pic:pic>
+              </a:graphicData>
+            </a:graphic>
+          </wp:inline>
+        </w:drawing>
+      </w:r>
+    </w:p>
+    <w:p/>
+    <w:p/>
+    <w:p/>
+    <w:p/>
+    <w:p/>
+    <w:p/>
+    <w:p/>
+    <w:p/>
+    <w:p/>
+    <w:p/>
+    <w:p/>
+    <w:p/>
+    <w:p/>
+    <w:p/>
+    <w:p>
+      <w:proofErr w:type="spellStart"/>
+      <w:r>
+        <w:lastRenderedPageBreak/>
+        <w:t>ScrumDo</w:t>
+      </w:r>
+      <w:proofErr w:type="spellEnd"/>
+      <w:r>
+        <w:t xml:space="preserve"> Story board:</w:t>
+      </w:r>
       <w:bookmarkStart w:id="0" w:name="_GoBack"/>
       <w:bookmarkEnd w:id="0"/>
     </w:p>
+    <w:p>
+      <w:r>
+        <w:rPr>
+          <w:noProof/>
+        </w:rPr>
+        <w:drawing>
+          <wp:inline distT="0" distB="0" distL="0" distR="0" wp14:anchorId="77B0140F" wp14:editId="38FE8A79">
+            <wp:extent cx="5943600" cy="3343275"/>
+            <wp:effectExtent l="0" t="0" r="0" b="9525"/>
+            <wp:docPr id="13" name="Picture 13"/>
+            <wp:cNvGraphicFramePr>
+              <a:graphicFrameLocks xmlns:a="http://schemas.openxmlformats.org/drawingml/2006/main" noChangeAspect="1"/>
+            </wp:cNvGraphicFramePr>
+            <a:graphic xmlns:a="http://schemas.openxmlformats.org/drawingml/2006/main">
+              <a:graphicData uri="http://schemas.openxmlformats.org/drawingml/2006/picture">
+                <pic:pic xmlns:pic="http://schemas.openxmlformats.org/drawingml/2006/picture">
+                  <pic:nvPicPr>
+                    <pic:cNvPr id="1" name=""/>
+                    <pic:cNvPicPr/>
+                  </pic:nvPicPr>
+                  <pic:blipFill>
+                    <a:blip r:embed="rId18"/>
+                    <a:stretch>
+                      <a:fillRect/>
+                    </a:stretch>
+                  </pic:blipFill>
+                  <pic:spPr>
+                    <a:xfrm>
+                      <a:off x="0" y="0"/>
+                      <a:ext cx="5943600" cy="3343275"/>
+                    </a:xfrm>
+                    <a:prstGeom prst="rect">
+                      <a:avLst/>
+                    </a:prstGeom>
+                  </pic:spPr>
+                </pic:pic>
+              </a:graphicData>
+            </a:graphic>
+          </wp:inline>
+        </w:drawing>
+      </w:r>
+    </w:p>
+    <w:p/>
     <w:sectPr>
       <w:pgSz w:w="12240" w:h="15840"/>
       <w:pgMar w:top="1440" w:right="1440" w:bottom="1440" w:left="1440" w:header="720" w:footer="720" w:gutter="0"/>
@@ -282,6 +843,56 @@
     </w:sectPr>
   </w:body>
 </w:document>
+</file>
+
+<file path=word/endnotes.xml><?xml version="1.0" encoding="utf-8"?>
+<w:endnotes xmlns:wpc="http://schemas.microsoft.com/office/word/2010/wordprocessingCanvas" xmlns:mc="http://schemas.openxmlformats.org/markup-compatibility/2006" xmlns:o="urn:schemas-microsoft-com:office:office" xmlns:r="http://schemas.openxmlformats.org/officeDocument/2006/relationships" xmlns:m="http://schemas.openxmlformats.org/officeDocument/2006/math" xmlns:v="urn:schemas-microsoft-com:vml" xmlns:wp14="http://schemas.microsoft.com/office/word/2010/wordprocessingDrawing" xmlns:wp="http://schemas.openxmlformats.org/drawingml/2006/wordprocessingDrawing" xmlns:w10="urn:schemas-microsoft-com:office:word" xmlns:w="http://schemas.openxmlformats.org/wordprocessingml/2006/main" xmlns:w14="http://schemas.microsoft.com/office/word/2010/wordml" xmlns:w15="http://schemas.microsoft.com/office/word/2012/wordml" xmlns:wpg="http://schemas.microsoft.com/office/word/2010/wordprocessingGroup" xmlns:wpi="http://schemas.microsoft.com/office/word/2010/wordprocessingInk" xmlns:wne="http://schemas.microsoft.com/office/word/2006/wordml" xmlns:wps="http://schemas.microsoft.com/office/word/2010/wordprocessingShape" mc:Ignorable="w14 w15 wp14">
+  <w:endnote w:type="separator" w:id="-1">
+    <w:p>
+      <w:pPr>
+        <w:spacing w:after="0" w:line="240" w:lineRule="auto"/>
+      </w:pPr>
+      <w:r>
+        <w:separator/>
+      </w:r>
+    </w:p>
+  </w:endnote>
+  <w:endnote w:type="continuationSeparator" w:id="0">
+    <w:p>
+      <w:pPr>
+        <w:spacing w:after="0" w:line="240" w:lineRule="auto"/>
+      </w:pPr>
+      <w:r>
+        <w:continuationSeparator/>
+      </w:r>
+    </w:p>
+  </w:endnote>
+</w:endnotes>
+</file>
+
+<file path=word/footnotes.xml><?xml version="1.0" encoding="utf-8"?>
+<w:footnotes xmlns:wpc="http://schemas.microsoft.com/office/word/2010/wordprocessingCanvas" xmlns:mc="http://schemas.openxmlformats.org/markup-compatibility/2006" xmlns:o="urn:schemas-microsoft-com:office:office" xmlns:r="http://schemas.openxmlformats.org/officeDocument/2006/relationships" xmlns:m="http://schemas.openxmlformats.org/officeDocument/2006/math" xmlns:v="urn:schemas-microsoft-com:vml" xmlns:wp14="http://schemas.microsoft.com/office/word/2010/wordprocessingDrawing" xmlns:wp="http://schemas.openxmlformats.org/drawingml/2006/wordprocessingDrawing" xmlns:w10="urn:schemas-microsoft-com:office:word" xmlns:w="http://schemas.openxmlformats.org/wordprocessingml/2006/main" xmlns:w14="http://schemas.microsoft.com/office/word/2010/wordml" xmlns:w15="http://schemas.microsoft.com/office/word/2012/wordml" xmlns:wpg="http://schemas.microsoft.com/office/word/2010/wordprocessingGroup" xmlns:wpi="http://schemas.microsoft.com/office/word/2010/wordprocessingInk" xmlns:wne="http://schemas.microsoft.com/office/word/2006/wordml" xmlns:wps="http://schemas.microsoft.com/office/word/2010/wordprocessingShape" mc:Ignorable="w14 w15 wp14">
+  <w:footnote w:type="separator" w:id="-1">
+    <w:p>
+      <w:pPr>
+        <w:spacing w:after="0" w:line="240" w:lineRule="auto"/>
+      </w:pPr>
+      <w:r>
+        <w:separator/>
+      </w:r>
+    </w:p>
+  </w:footnote>
+  <w:footnote w:type="continuationSeparator" w:id="0">
+    <w:p>
+      <w:pPr>
+        <w:spacing w:after="0" w:line="240" w:lineRule="auto"/>
+      </w:pPr>
+      <w:r>
+        <w:continuationSeparator/>
+      </w:r>
+    </w:p>
+  </w:footnote>
+</w:footnotes>
 </file>
 
 <file path=word/styles.xml><?xml version="1.0" encoding="utf-8"?>
@@ -705,6 +1316,50 @@
     <w:semiHidden/>
     <w:unhideWhenUsed/>
   </w:style>
+  <w:style w:type="paragraph" w:styleId="Header">
+    <w:name w:val="header"/>
+    <w:basedOn w:val="Normal"/>
+    <w:link w:val="HeaderChar"/>
+    <w:uiPriority w:val="99"/>
+    <w:unhideWhenUsed/>
+    <w:rsid w:val="00031CF2"/>
+    <w:pPr>
+      <w:tabs>
+        <w:tab w:val="center" w:pos="4680"/>
+        <w:tab w:val="right" w:pos="9360"/>
+      </w:tabs>
+      <w:spacing w:after="0" w:line="240" w:lineRule="auto"/>
+    </w:pPr>
+  </w:style>
+  <w:style w:type="character" w:customStyle="1" w:styleId="HeaderChar">
+    <w:name w:val="Header Char"/>
+    <w:basedOn w:val="DefaultParagraphFont"/>
+    <w:link w:val="Header"/>
+    <w:uiPriority w:val="99"/>
+    <w:rsid w:val="00031CF2"/>
+  </w:style>
+  <w:style w:type="paragraph" w:styleId="Footer">
+    <w:name w:val="footer"/>
+    <w:basedOn w:val="Normal"/>
+    <w:link w:val="FooterChar"/>
+    <w:uiPriority w:val="99"/>
+    <w:unhideWhenUsed/>
+    <w:rsid w:val="00031CF2"/>
+    <w:pPr>
+      <w:tabs>
+        <w:tab w:val="center" w:pos="4680"/>
+        <w:tab w:val="right" w:pos="9360"/>
+      </w:tabs>
+      <w:spacing w:after="0" w:line="240" w:lineRule="auto"/>
+    </w:pPr>
+  </w:style>
+  <w:style w:type="character" w:customStyle="1" w:styleId="FooterChar">
+    <w:name w:val="Footer Char"/>
+    <w:basedOn w:val="DefaultParagraphFont"/>
+    <w:link w:val="Footer"/>
+    <w:uiPriority w:val="99"/>
+    <w:rsid w:val="00031CF2"/>
+  </w:style>
 </w:styles>
 </file>
 

</xml_diff>